<commit_message>
Try to fix chunk names bug
</commit_message>
<xml_diff>
--- a/exemplos/Exemplo1-knitr.docx
+++ b/exemplos/Exemplo1-knitr.docx
@@ -357,7 +357,7 @@
               <a:graphicData uri="http://schemas.openxmlformats.org/drawingml/2006/picture">
                 <pic:pic>
                   <pic:nvPicPr>
-                    <pic:cNvPr descr="Exemplo1-knitr_files/figure-docx/unnamed-chunk-14-1.png" id="0" name="Picture"/>
+                    <pic:cNvPr descr="Exemplo1-knitr_files/figure-docx/unnamed-chunk-2-1.png" id="0" name="Picture"/>
                     <pic:cNvPicPr>
                       <a:picLocks noChangeArrowheads="1" noChangeAspect="1"/>
                     </pic:cNvPicPr>
@@ -498,7 +498,7 @@
     </w:lvl>
   </w:abstractNum>
   <w:abstractNum w:abstractNumId="990">
-    <w:nsid w:val="67fea6ac"/>
+    <w:nsid w:val="2a38e92e"/>
     <w:multiLevelType w:val="multilevel"/>
     <w:lvl w:ilvl="0">
       <w:numFmt w:val="bullet"/>

</xml_diff>